<commit_message>
User story card Change
added some clarification to a user story card
</commit_message>
<xml_diff>
--- a/User Story Cards.docx
+++ b/User Story Cards.docx
@@ -30,7 +30,13 @@
               <w:t xml:space="preserve">: </w:t>
             </w:r>
             <w:r>
-              <w:t>A user can create a basic account for basic operation of the website</w:t>
+              <w:t>A</w:t>
+            </w:r>
+            <w:r>
+              <w:t>n anonymous</w:t>
+            </w:r>
+            <w:r>
+              <w:t xml:space="preserve"> user can create a basic account for basic operation of the website</w:t>
             </w:r>
           </w:p>
           <w:p>
@@ -124,35 +130,35 @@
             </w:r>
             <w:r>
               <w:t>;</w:t>
+            </w:r>
+          </w:p>
+          <w:p>
+            <w:r>
+              <w:t xml:space="preserve">$STH = $DBH-&gt; </w:t>
+            </w:r>
+            <w:proofErr w:type="gramStart"/>
+            <w:r>
+              <w:t>prepare(</w:t>
+            </w:r>
+            <w:proofErr w:type="gramEnd"/>
+            <w:r>
+              <w:t>“ INSERT INTO users VALUES (?, ?, ?, ?, ?)”);</w:t>
+            </w:r>
+          </w:p>
+          <w:p>
+            <w:r>
+              <w:t>$STH-&gt;execute($</w:t>
+            </w:r>
+            <w:proofErr w:type="spellStart"/>
+            <w:r>
+              <w:t>accountData</w:t>
+            </w:r>
+            <w:proofErr w:type="spellEnd"/>
+            <w:r>
+              <w:t>);</w:t>
             </w:r>
             <w:bookmarkStart w:id="0" w:name="_GoBack"/>
             <w:bookmarkEnd w:id="0"/>
-          </w:p>
-          <w:p>
-            <w:r>
-              <w:t xml:space="preserve">$STH = $DBH-&gt; </w:t>
-            </w:r>
-            <w:proofErr w:type="gramStart"/>
-            <w:r>
-              <w:t>prepare(</w:t>
-            </w:r>
-            <w:proofErr w:type="gramEnd"/>
-            <w:r>
-              <w:t>“ INSERT INTO users VALUES (?, ?, ?, ?, ?)”);</w:t>
-            </w:r>
-          </w:p>
-          <w:p>
-            <w:r>
-              <w:t>$STH-&gt;execute($</w:t>
-            </w:r>
-            <w:proofErr w:type="spellStart"/>
-            <w:r>
-              <w:t>accountData</w:t>
-            </w:r>
-            <w:proofErr w:type="spellEnd"/>
-            <w:r>
-              <w:t>);</w:t>
-            </w:r>
           </w:p>
         </w:tc>
       </w:tr>
@@ -1535,19 +1541,7 @@
               <w:t xml:space="preserve">: </w:t>
             </w:r>
             <w:r>
-              <w:t xml:space="preserve">An admin can </w:t>
-            </w:r>
-            <w:r>
-              <w:t>delete</w:t>
-            </w:r>
-            <w:r>
-              <w:t xml:space="preserve"> an item to the product database through the use of a</w:t>
-            </w:r>
-            <w:r>
-              <w:t>n</w:t>
-            </w:r>
-            <w:r>
-              <w:t xml:space="preserve"> administration panel</w:t>
+              <w:t>An admin can delete an item to the product database through the use of an administration panel</w:t>
             </w:r>
           </w:p>
           <w:p>
@@ -1625,19 +1619,7 @@
               <w:t xml:space="preserve">: </w:t>
             </w:r>
             <w:r>
-              <w:t xml:space="preserve">An admin can </w:t>
-            </w:r>
-            <w:r>
-              <w:t>delete</w:t>
-            </w:r>
-            <w:r>
-              <w:t xml:space="preserve"> an item to the product database through the use of a</w:t>
-            </w:r>
-            <w:r>
-              <w:t>n</w:t>
-            </w:r>
-            <w:r>
-              <w:t xml:space="preserve"> administration panel</w:t>
+              <w:t>An admin can delete an item to the product database through the use of an administration panel</w:t>
             </w:r>
           </w:p>
           <w:p>
@@ -1715,13 +1697,7 @@
               <w:t xml:space="preserve">: </w:t>
             </w:r>
             <w:r>
-              <w:t xml:space="preserve">an admin can view all the items in the product database </w:t>
-            </w:r>
-            <w:r>
-              <w:t>through the use of an administration</w:t>
-            </w:r>
-            <w:r>
-              <w:t xml:space="preserve"> panel</w:t>
+              <w:t>an admin can view all the items in the product database through the use of an administration panel</w:t>
             </w:r>
           </w:p>
           <w:p>
@@ -1800,10 +1776,7 @@
               <w:t xml:space="preserve">: </w:t>
             </w:r>
             <w:r>
-              <w:t xml:space="preserve">An admin can view all the questions sent to the administrators </w:t>
-            </w:r>
-            <w:r>
-              <w:t>through the use of an administration panel</w:t>
+              <w:t>An admin can view all the questions sent to the administrators through the use of an administration panel</w:t>
             </w:r>
           </w:p>
           <w:p>
@@ -1881,10 +1854,7 @@
               <w:t xml:space="preserve">: </w:t>
             </w:r>
             <w:r>
-              <w:t xml:space="preserve">An admin can respond to any question sent to the </w:t>
-            </w:r>
-            <w:r>
-              <w:t>administrators through the use of an administration panel</w:t>
+              <w:t>An admin can respond to any question sent to the administrators through the use of an administration panel</w:t>
             </w:r>
           </w:p>
           <w:p>
@@ -2119,13 +2089,7 @@
               <w:t xml:space="preserve">: </w:t>
             </w:r>
             <w:r>
-              <w:t xml:space="preserve">An admin can approve a request for a product from </w:t>
-            </w:r>
-            <w:r>
-              <w:t>Wish</w:t>
-            </w:r>
-            <w:r>
-              <w:t xml:space="preserve"> to be added to the database</w:t>
+              <w:t>An admin can approve a request for a product from Wish to be added to the database</w:t>
             </w:r>
           </w:p>
           <w:p>
@@ -2203,13 +2167,7 @@
               <w:t xml:space="preserve">: </w:t>
             </w:r>
             <w:r>
-              <w:t xml:space="preserve">An admin can approve a request for a product from </w:t>
-            </w:r>
-            <w:r>
-              <w:t>Etsy</w:t>
-            </w:r>
-            <w:r>
-              <w:t xml:space="preserve"> to be added to the database</w:t>
+              <w:t>An admin can approve a request for a product from Etsy to be added to the database</w:t>
             </w:r>
           </w:p>
           <w:p>
@@ -2625,6 +2583,7 @@
     <w:lsdException w:name="HTML Sample" w:semiHidden="1" w:unhideWhenUsed="1"/>
     <w:lsdException w:name="HTML Typewriter" w:semiHidden="1" w:unhideWhenUsed="1"/>
     <w:lsdException w:name="HTML Variable" w:semiHidden="1" w:unhideWhenUsed="1"/>
+    <w:lsdException w:name="Normal Table" w:semiHidden="1" w:unhideWhenUsed="1"/>
     <w:lsdException w:name="annotation subject" w:semiHidden="1" w:unhideWhenUsed="1"/>
     <w:lsdException w:name="No List" w:semiHidden="1" w:unhideWhenUsed="1"/>
     <w:lsdException w:name="Outline List 1" w:semiHidden="1" w:unhideWhenUsed="1"/>
@@ -2671,8 +2630,10 @@
     <w:lsdException w:name="Table Subtle 2" w:semiHidden="1" w:unhideWhenUsed="1"/>
     <w:lsdException w:name="Table Web 1" w:semiHidden="1" w:unhideWhenUsed="1"/>
     <w:lsdException w:name="Table Web 2" w:semiHidden="1" w:unhideWhenUsed="1"/>
+    <w:lsdException w:name="Table Web 3" w:semiHidden="1" w:unhideWhenUsed="1"/>
     <w:lsdException w:name="Balloon Text" w:semiHidden="1" w:unhideWhenUsed="1"/>
     <w:lsdException w:name="Table Grid" w:uiPriority="39"/>
+    <w:lsdException w:name="Table Theme" w:semiHidden="1" w:unhideWhenUsed="1"/>
     <w:lsdException w:name="Placeholder Text" w:semiHidden="1"/>
     <w:lsdException w:name="No Spacing" w:uiPriority="1" w:qFormat="1"/>
     <w:lsdException w:name="Light Shading" w:uiPriority="60"/>

</xml_diff>

<commit_message>
Card 3 Nearly completed
User story card 3 is almost done, its just missing implentation
</commit_message>
<xml_diff>
--- a/User Story Cards.docx
+++ b/User Story Cards.docx
@@ -157,8 +157,6 @@
             <w:r>
               <w:t>);</w:t>
             </w:r>
-            <w:bookmarkStart w:id="0" w:name="_GoBack"/>
-            <w:bookmarkEnd w:id="0"/>
           </w:p>
         </w:tc>
       </w:tr>
@@ -289,6 +287,17 @@
             <w:r>
               <w:t xml:space="preserve"> </w:t>
             </w:r>
+            <w:r>
+              <w:t xml:space="preserve">The user can access a page which allows them to modify the data they’ve supplied </w:t>
+            </w:r>
+            <w:proofErr w:type="gramStart"/>
+            <w:r>
+              <w:t>In</w:t>
+            </w:r>
+            <w:proofErr w:type="gramEnd"/>
+            <w:r>
+              <w:t xml:space="preserve"> the past in case their information has recently changed or they made a mistake.</w:t>
+            </w:r>
           </w:p>
           <w:p>
             <w:r>
@@ -303,6 +312,17 @@
             <w:r>
               <w:t xml:space="preserve"> </w:t>
             </w:r>
+            <w:r>
+              <w:t xml:space="preserve">Multiple accounts will be created and their supplied data will be all wrong, the data will then be changed to more incorrect data containing invalid characters to check if the </w:t>
+            </w:r>
+            <w:proofErr w:type="spellStart"/>
+            <w:r>
+              <w:t>RegEx</w:t>
+            </w:r>
+            <w:proofErr w:type="spellEnd"/>
+            <w:r>
+              <w:t xml:space="preserve"> is working correctly. The data will then be edited again to be correct</w:t>
+            </w:r>
           </w:p>
           <w:p>
             <w:r>
@@ -317,6 +337,8 @@
             <w:r>
               <w:t xml:space="preserve"> </w:t>
             </w:r>
+            <w:bookmarkStart w:id="0" w:name="_GoBack"/>
+            <w:bookmarkEnd w:id="0"/>
           </w:p>
           <w:p/>
         </w:tc>

</xml_diff>